<commit_message>
Archdoku - Erweiterung Kapitel Bausteinansicht
</commit_message>
<xml_diff>
--- a/Dokumente/Architekturdokument/Architekturdokument.docx
+++ b/Dokumente/Architekturdokument/Architekturdokument.docx
@@ -10,7 +10,6 @@
           <w:docPartUnique/>
         </w:docPartObj>
       </w:sdtPr>
-      <w:sdtEndPr/>
       <w:sdtContent>
         <w:p>
           <w:r>
@@ -172,7 +171,6 @@
                                   <w15:appearance w15:val="hidden"/>
                                   <w:text/>
                                 </w:sdtPr>
-                                <w:sdtEndPr/>
                                 <w:sdtContent>
                                   <w:p>
                                     <w:pPr>
@@ -198,33 +196,7 @@
                                         <w:szCs w:val="120"/>
                                         <w:lang w:val="de-DE"/>
                                       </w:rPr>
-                                      <w:t>Architektur</w:t>
-                                    </w:r>
-                                    <w:r>
-                                      <w:rPr>
-                                        <w:rFonts w:asciiTheme="majorHAnsi" w:hAnsiTheme="majorHAnsi"/>
-                                        <w:i/>
-                                        <w:caps/>
-                                        <w:color w:val="262626" w:themeColor="text1" w:themeTint="D9"/>
-                                        <w:sz w:val="120"/>
-                                        <w:szCs w:val="120"/>
-                                        <w:lang w:val="de-DE"/>
-                                      </w:rPr>
-                                      <w:softHyphen/>
-                                      <w:t>do</w:t>
-                                    </w:r>
-                                    <w:r>
-                                      <w:rPr>
-                                        <w:rFonts w:asciiTheme="majorHAnsi" w:hAnsiTheme="majorHAnsi"/>
-                                        <w:i/>
-                                        <w:caps/>
-                                        <w:color w:val="262626" w:themeColor="text1" w:themeTint="D9"/>
-                                        <w:sz w:val="120"/>
-                                        <w:szCs w:val="120"/>
-                                        <w:lang w:val="de-DE"/>
-                                      </w:rPr>
-                                      <w:softHyphen/>
-                                      <w:t>kument</w:t>
+                                      <w:t>Architektur-dokument</w:t>
                                     </w:r>
                                   </w:p>
                                 </w:sdtContent>
@@ -321,7 +293,6 @@
                             <w15:appearance w15:val="hidden"/>
                             <w:text/>
                           </w:sdtPr>
-                          <w:sdtEndPr/>
                           <w:sdtContent>
                             <w:p>
                               <w:pPr>
@@ -347,33 +318,7 @@
                                   <w:szCs w:val="120"/>
                                   <w:lang w:val="de-DE"/>
                                 </w:rPr>
-                                <w:t>Architektur</w:t>
-                              </w:r>
-                              <w:r>
-                                <w:rPr>
-                                  <w:rFonts w:asciiTheme="majorHAnsi" w:hAnsiTheme="majorHAnsi"/>
-                                  <w:i/>
-                                  <w:caps/>
-                                  <w:color w:val="262626" w:themeColor="text1" w:themeTint="D9"/>
-                                  <w:sz w:val="120"/>
-                                  <w:szCs w:val="120"/>
-                                  <w:lang w:val="de-DE"/>
-                                </w:rPr>
-                                <w:softHyphen/>
-                                <w:t>do</w:t>
-                              </w:r>
-                              <w:r>
-                                <w:rPr>
-                                  <w:rFonts w:asciiTheme="majorHAnsi" w:hAnsiTheme="majorHAnsi"/>
-                                  <w:i/>
-                                  <w:caps/>
-                                  <w:color w:val="262626" w:themeColor="text1" w:themeTint="D9"/>
-                                  <w:sz w:val="120"/>
-                                  <w:szCs w:val="120"/>
-                                  <w:lang w:val="de-DE"/>
-                                </w:rPr>
-                                <w:softHyphen/>
-                                <w:t>kument</w:t>
+                                <w:t>Architektur-dokument</w:t>
                               </w:r>
                             </w:p>
                           </w:sdtContent>
@@ -828,7 +773,6 @@
           <w:docPartUnique/>
         </w:docPartObj>
       </w:sdtPr>
-      <w:sdtEndPr/>
       <w:sdtContent>
         <w:p>
           <w:pPr>
@@ -841,7 +785,21 @@
             <w:rPr>
               <w:lang w:val="de-DE"/>
             </w:rPr>
-            <w:t>Table of Contents</w:t>
+            <w:t xml:space="preserve">Table </w:t>
+          </w:r>
+          <w:proofErr w:type="spellStart"/>
+          <w:r>
+            <w:rPr>
+              <w:lang w:val="de-DE"/>
+            </w:rPr>
+            <w:t>of</w:t>
+          </w:r>
+          <w:proofErr w:type="spellEnd"/>
+          <w:r>
+            <w:rPr>
+              <w:lang w:val="de-DE"/>
+            </w:rPr>
+            <w:t xml:space="preserve"> Contents</w:t>
           </w:r>
         </w:p>
         <w:p>
@@ -2185,7 +2143,15 @@
           </w:tcPr>
           <w:p>
             <w:r>
-              <w:t>Weniger Arbeitsaufwand durch autom. Bestellprozess.</w:t>
+              <w:t xml:space="preserve">Weniger Arbeitsaufwand durch </w:t>
+            </w:r>
+            <w:proofErr w:type="spellStart"/>
+            <w:r>
+              <w:t>autom</w:t>
+            </w:r>
+            <w:proofErr w:type="spellEnd"/>
+            <w:r>
+              <w:t>. Bestellprozess.</w:t>
             </w:r>
           </w:p>
         </w:tc>
@@ -2372,7 +2338,15 @@
           </w:tcPr>
           <w:p>
             <w:r>
-              <w:t>Das Projekt ist in einer Scrum-Methodik zu erstellen.</w:t>
+              <w:t xml:space="preserve">Das Projekt ist in einer </w:t>
+            </w:r>
+            <w:proofErr w:type="spellStart"/>
+            <w:r>
+              <w:t>Scrum</w:t>
+            </w:r>
+            <w:proofErr w:type="spellEnd"/>
+            <w:r>
+              <w:t>-Methodik zu erstellen.</w:t>
             </w:r>
           </w:p>
         </w:tc>
@@ -2424,15 +2398,21 @@
         <w:t>Das System „Zum Gelben Bach“ dient als Bestellapplikation für ein Restaurant und interagiert mit verschiedenen Kommunikationspartnern: Benutzern (Kunden und Mitarbeitern), einer zentralen Datenbank und einer externen API. Die Abgrenzung des Systems erfolgt durch die Definition der Schnittstellen zu diesen Kommunikationspartnern.</w:t>
       </w:r>
     </w:p>
+    <w:p/>
     <w:p>
       <w:pPr>
         <w:pStyle w:val="berschrift3"/>
       </w:pPr>
       <w:bookmarkStart w:id="6" w:name="_Toc184746395"/>
       <w:r>
-        <w:t>Business Context</w:t>
+        <w:t xml:space="preserve">Business </w:t>
+      </w:r>
+      <w:proofErr w:type="spellStart"/>
+      <w:r>
+        <w:t>Context</w:t>
       </w:r>
       <w:bookmarkEnd w:id="6"/>
+      <w:proofErr w:type="spellEnd"/>
     </w:p>
     <w:tbl>
       <w:tblPr>
@@ -2593,11 +2573,19 @@
             <w:hideMark/>
           </w:tcPr>
           <w:p>
+            <w:proofErr w:type="spellStart"/>
             <w:r>
               <w:rPr>
                 <w:bCs/>
               </w:rPr>
-              <w:t>nutrionx (Externe API)</w:t>
+              <w:t>nutrionx</w:t>
+            </w:r>
+            <w:proofErr w:type="spellEnd"/>
+            <w:r>
+              <w:rPr>
+                <w:bCs/>
+              </w:rPr>
+              <w:t xml:space="preserve"> (Externe API)</w:t>
             </w:r>
           </w:p>
         </w:tc>
@@ -2675,7 +2663,15 @@
         <w:pStyle w:val="berschrift4"/>
       </w:pPr>
       <w:r>
-        <w:t>Business Context – Erklärung</w:t>
+        <w:t xml:space="preserve">Business </w:t>
+      </w:r>
+      <w:proofErr w:type="spellStart"/>
+      <w:r>
+        <w:t>Context</w:t>
+      </w:r>
+      <w:proofErr w:type="spellEnd"/>
+      <w:r>
+        <w:t xml:space="preserve"> – Erklärung</w:t>
       </w:r>
     </w:p>
     <w:p>
@@ -2713,8 +2709,13 @@
           <w:numId w:val="2"/>
         </w:numPr>
       </w:pPr>
+      <w:proofErr w:type="spellStart"/>
       <w:r>
-        <w:t>Nutrionx wird zum Anreichern der Datengrundlage genutzt. Dabei werden die Speisen um die Anzahl der Kalorien erweitert.</w:t>
+        <w:t>Nutrionx</w:t>
+      </w:r>
+      <w:proofErr w:type="spellEnd"/>
+      <w:r>
+        <w:t xml:space="preserve"> wird zum Anreichern der Datengrundlage genutzt. Dabei werden die Speisen um die Anzahl der Kalorien erweitert.</w:t>
       </w:r>
     </w:p>
     <w:p>
@@ -2737,9 +2738,14 @@
       </w:pPr>
       <w:bookmarkStart w:id="7" w:name="_Toc184746396"/>
       <w:r>
-        <w:t>Technical Context</w:t>
+        <w:t xml:space="preserve">Technical </w:t>
+      </w:r>
+      <w:proofErr w:type="spellStart"/>
+      <w:r>
+        <w:t>Context</w:t>
       </w:r>
       <w:bookmarkEnd w:id="7"/>
+      <w:proofErr w:type="spellEnd"/>
     </w:p>
     <w:tbl>
       <w:tblPr>
@@ -2846,9 +2852,11 @@
             <w:tcW w:w="1980" w:type="dxa"/>
           </w:tcPr>
           <w:p>
+            <w:proofErr w:type="spellStart"/>
             <w:r>
               <w:t>SqLite</w:t>
             </w:r>
+            <w:proofErr w:type="spellEnd"/>
           </w:p>
         </w:tc>
         <w:tc>
@@ -2878,9 +2886,11 @@
             <w:tcW w:w="1980" w:type="dxa"/>
           </w:tcPr>
           <w:p>
+            <w:proofErr w:type="spellStart"/>
             <w:r>
               <w:t>Nutrionx</w:t>
             </w:r>
+            <w:proofErr w:type="spellEnd"/>
           </w:p>
         </w:tc>
         <w:tc>
@@ -2933,10 +2943,89 @@
         <w:t>Architekturentscheidungen</w:t>
       </w:r>
     </w:p>
+    <w:p>
+      <w:r>
+        <w:br w:type="page"/>
+      </w:r>
+    </w:p>
+    <w:p>
+      <w:pPr>
+        <w:pStyle w:val="berschrift2"/>
+      </w:pPr>
+      <w:r>
+        <w:lastRenderedPageBreak/>
+        <w:drawing>
+          <wp:anchor distT="0" distB="0" distL="114300" distR="114300" simplePos="0" relativeHeight="251664384" behindDoc="0" locked="0" layoutInCell="1" allowOverlap="1" wp14:anchorId="55785463" wp14:editId="621DA863">
+            <wp:simplePos x="0" y="0"/>
+            <wp:positionH relativeFrom="column">
+              <wp:posOffset>-382270</wp:posOffset>
+            </wp:positionH>
+            <wp:positionV relativeFrom="paragraph">
+              <wp:posOffset>320040</wp:posOffset>
+            </wp:positionV>
+            <wp:extent cx="6141085" cy="7628890"/>
+            <wp:effectExtent l="0" t="0" r="0" b="0"/>
+            <wp:wrapTopAndBottom/>
+            <wp:docPr id="783286281" name="Grafik 1" descr="Ein Bild, das Diagramm, Plan, technische Zeichnung, Reihe enthält."/>
+            <wp:cNvGraphicFramePr>
+              <a:graphicFrameLocks xmlns:a="http://schemas.openxmlformats.org/drawingml/2006/main" noChangeAspect="1"/>
+            </wp:cNvGraphicFramePr>
+            <a:graphic xmlns:a="http://schemas.openxmlformats.org/drawingml/2006/main">
+              <a:graphicData uri="http://schemas.openxmlformats.org/drawingml/2006/picture">
+                <pic:pic xmlns:pic="http://schemas.openxmlformats.org/drawingml/2006/picture">
+                  <pic:nvPicPr>
+                    <pic:cNvPr id="783286281" name="Grafik 1" descr="Ein Bild, das Diagramm, Plan, technische Zeichnung, Reihe enthält."/>
+                    <pic:cNvPicPr/>
+                  </pic:nvPicPr>
+                  <pic:blipFill rotWithShape="1">
+                    <a:blip r:embed="rId8">
+                      <a:extLst>
+                        <a:ext uri="{28A0092B-C50C-407E-A947-70E740481C1C}">
+                          <a14:useLocalDpi xmlns:a14="http://schemas.microsoft.com/office/drawing/2010/main" val="0"/>
+                        </a:ext>
+                      </a:extLst>
+                    </a:blip>
+                    <a:srcRect l="9525" t="3189" b="5580"/>
+                    <a:stretch/>
+                  </pic:blipFill>
+                  <pic:spPr bwMode="auto">
+                    <a:xfrm>
+                      <a:off x="0" y="0"/>
+                      <a:ext cx="6141085" cy="7628890"/>
+                    </a:xfrm>
+                    <a:prstGeom prst="rect">
+                      <a:avLst/>
+                    </a:prstGeom>
+                    <a:ln>
+                      <a:noFill/>
+                    </a:ln>
+                    <a:extLst>
+                      <a:ext uri="{53640926-AAD7-44D8-BBD7-CCE9431645EC}">
+                        <a14:shadowObscured xmlns:a14="http://schemas.microsoft.com/office/drawing/2010/main"/>
+                      </a:ext>
+                    </a:extLst>
+                  </pic:spPr>
+                </pic:pic>
+              </a:graphicData>
+            </a:graphic>
+            <wp14:sizeRelH relativeFrom="page">
+              <wp14:pctWidth>0</wp14:pctWidth>
+            </wp14:sizeRelH>
+            <wp14:sizeRelV relativeFrom="page">
+              <wp14:pctHeight>0</wp14:pctHeight>
+            </wp14:sizeRelV>
+          </wp:anchor>
+        </w:drawing>
+      </w:r>
+      <w:r>
+        <w:t>Bausteinsicht</w:t>
+      </w:r>
+    </w:p>
+    <w:p/>
     <w:p/>
     <w:sectPr>
-      <w:footerReference w:type="even" r:id="rId8"/>
-      <w:footerReference w:type="default" r:id="rId9"/>
+      <w:footerReference w:type="even" r:id="rId9"/>
+      <w:footerReference w:type="default" r:id="rId10"/>
       <w:pgSz w:w="11906" w:h="16838"/>
       <w:pgMar w:top="1440" w:right="1440" w:bottom="1440" w:left="1440" w:header="708" w:footer="708" w:gutter="0"/>
       <w:pgNumType w:start="0"/>
@@ -2980,11 +3069,6 @@
         <w:docPartUnique/>
       </w:docPartObj>
     </w:sdtPr>
-    <w:sdtEndPr>
-      <w:rPr>
-        <w:rStyle w:val="Seitenzahl"/>
-      </w:rPr>
-    </w:sdtEndPr>
     <w:sdtContent>
       <w:p>
         <w:pPr>
@@ -3037,11 +3121,6 @@
         <w:docPartUnique/>
       </w:docPartObj>
     </w:sdtPr>
-    <w:sdtEndPr>
-      <w:rPr>
-        <w:rStyle w:val="Seitenzahl"/>
-      </w:rPr>
-    </w:sdtEndPr>
     <w:sdtContent>
       <w:p>
         <w:pPr>
@@ -3103,7 +3182,6 @@
       <w15:appearance w15:val="hidden"/>
       <w:text/>
     </w:sdtPr>
-    <w:sdtEndPr/>
     <w:sdtContent>
       <w:p>
         <w:pPr>
@@ -3126,7 +3204,7 @@
             <w:szCs w:val="30"/>
             <w:lang w:val="de-DE"/>
           </w:rPr>
-          <w:t>Architekturdokument</w:t>
+          <w:t>Architektur-dokument</w:t>
         </w:r>
       </w:p>
     </w:sdtContent>
@@ -4401,6 +4479,7 @@
     <w:rsid w:val="00314270"/>
     <w:rsid w:val="0034478A"/>
     <w:rsid w:val="003F7CFC"/>
+    <w:rsid w:val="00410925"/>
     <w:rsid w:val="004B1B4F"/>
     <w:rsid w:val="00622145"/>
     <w:rsid w:val="00741B7B"/>
@@ -4411,6 +4490,7 @@
     <w:rsid w:val="009F7068"/>
     <w:rsid w:val="00A47D7E"/>
     <w:rsid w:val="00B21CA7"/>
+    <w:rsid w:val="00CB1E34"/>
     <w:rsid w:val="00D16510"/>
   </w:rsids>
   <m:mathPr>

</xml_diff>